<commit_message>
DAA exp 7 8 completede
</commit_message>
<xml_diff>
--- a/4th SEM/DAA/Exp7/ManishJadhav_DAA7_2023301005.docx
+++ b/4th SEM/DAA/Exp7/ManishJadhav_DAA7_2023301005.docx
@@ -506,7 +506,29 @@
                 <w:szCs w:val="26"/>
                 <w:lang w:val="en-IN"/>
               </w:rPr>
-              <w:t>&lt;stdio.h&gt;</w:t>
+              <w:t>&lt;</w:t>
+            </w:r>
+            <w:proofErr w:type="spellStart"/>
+            <w:r>
+              <w:rPr>
+                <w:rFonts w:ascii="Consolas" w:eastAsia="Times New Roman" w:hAnsi="Consolas" w:cs="Times New Roman"/>
+                <w:color w:val="B083FF"/>
+                <w:sz w:val="26"/>
+                <w:szCs w:val="26"/>
+                <w:lang w:val="en-IN"/>
+              </w:rPr>
+              <w:t>stdio.h</w:t>
+            </w:r>
+            <w:proofErr w:type="spellEnd"/>
+            <w:r>
+              <w:rPr>
+                <w:rFonts w:ascii="Consolas" w:eastAsia="Times New Roman" w:hAnsi="Consolas" w:cs="Times New Roman"/>
+                <w:color w:val="B083FF"/>
+                <w:sz w:val="26"/>
+                <w:szCs w:val="26"/>
+                <w:lang w:val="en-IN"/>
+              </w:rPr>
+              <w:t>&gt;</w:t>
             </w:r>
           </w:p>
           <w:p>
@@ -550,7 +572,29 @@
                 <w:szCs w:val="26"/>
                 <w:lang w:val="en-IN"/>
               </w:rPr>
-              <w:t>&lt;stdlib.h&gt;</w:t>
+              <w:t>&lt;</w:t>
+            </w:r>
+            <w:proofErr w:type="spellStart"/>
+            <w:r>
+              <w:rPr>
+                <w:rFonts w:ascii="Consolas" w:eastAsia="Times New Roman" w:hAnsi="Consolas" w:cs="Times New Roman"/>
+                <w:color w:val="B083FF"/>
+                <w:sz w:val="26"/>
+                <w:szCs w:val="26"/>
+                <w:lang w:val="en-IN"/>
+              </w:rPr>
+              <w:t>stdlib.h</w:t>
+            </w:r>
+            <w:proofErr w:type="spellEnd"/>
+            <w:r>
+              <w:rPr>
+                <w:rFonts w:ascii="Consolas" w:eastAsia="Times New Roman" w:hAnsi="Consolas" w:cs="Times New Roman"/>
+                <w:color w:val="B083FF"/>
+                <w:sz w:val="26"/>
+                <w:szCs w:val="26"/>
+                <w:lang w:val="en-IN"/>
+              </w:rPr>
+              <w:t>&gt;</w:t>
             </w:r>
           </w:p>
           <w:p>
@@ -594,7 +638,29 @@
                 <w:szCs w:val="26"/>
                 <w:lang w:val="en-IN"/>
               </w:rPr>
-              <w:t>&lt;stdbool.h&gt;</w:t>
+              <w:t>&lt;</w:t>
+            </w:r>
+            <w:proofErr w:type="spellStart"/>
+            <w:r>
+              <w:rPr>
+                <w:rFonts w:ascii="Consolas" w:eastAsia="Times New Roman" w:hAnsi="Consolas" w:cs="Times New Roman"/>
+                <w:color w:val="B083FF"/>
+                <w:sz w:val="26"/>
+                <w:szCs w:val="26"/>
+                <w:lang w:val="en-IN"/>
+              </w:rPr>
+              <w:t>stdbool.h</w:t>
+            </w:r>
+            <w:proofErr w:type="spellEnd"/>
+            <w:r>
+              <w:rPr>
+                <w:rFonts w:ascii="Consolas" w:eastAsia="Times New Roman" w:hAnsi="Consolas" w:cs="Times New Roman"/>
+                <w:color w:val="B083FF"/>
+                <w:sz w:val="26"/>
+                <w:szCs w:val="26"/>
+                <w:lang w:val="en-IN"/>
+              </w:rPr>
+              <w:t>&gt;</w:t>
             </w:r>
           </w:p>
           <w:p>
@@ -808,6 +874,7 @@
               </w:rPr>
               <w:t xml:space="preserve"> </w:t>
             </w:r>
+            <w:proofErr w:type="spellStart"/>
             <w:r>
               <w:rPr>
                 <w:rFonts w:ascii="Consolas" w:eastAsia="Times New Roman" w:hAnsi="Consolas" w:cs="Times New Roman"/>
@@ -818,6 +885,7 @@
               </w:rPr>
               <w:t>solutionCount</w:t>
             </w:r>
+            <w:proofErr w:type="spellEnd"/>
             <w:r>
               <w:rPr>
                 <w:rFonts w:ascii="Consolas" w:eastAsia="Times New Roman" w:hAnsi="Consolas" w:cs="Times New Roman"/>
@@ -954,6 +1022,7 @@
               </w:rPr>
               <w:t xml:space="preserve"> </w:t>
             </w:r>
+            <w:proofErr w:type="spellStart"/>
             <w:r>
               <w:rPr>
                 <w:rFonts w:ascii="Consolas" w:eastAsia="Times New Roman" w:hAnsi="Consolas" w:cs="Times New Roman"/>
@@ -964,6 +1033,7 @@
               </w:rPr>
               <w:t>printNQueensSolution</w:t>
             </w:r>
+            <w:proofErr w:type="spellEnd"/>
             <w:r>
               <w:rPr>
                 <w:rFonts w:ascii="Consolas" w:eastAsia="Times New Roman" w:hAnsi="Consolas" w:cs="Times New Roman"/>
@@ -1090,6 +1160,7 @@
               </w:rPr>
               <w:t xml:space="preserve"> </w:t>
             </w:r>
+            <w:proofErr w:type="spellStart"/>
             <w:r>
               <w:rPr>
                 <w:rFonts w:ascii="Consolas" w:eastAsia="Times New Roman" w:hAnsi="Consolas" w:cs="Times New Roman"/>
@@ -1100,6 +1171,7 @@
               </w:rPr>
               <w:t>isSafe</w:t>
             </w:r>
+            <w:proofErr w:type="spellEnd"/>
             <w:r>
               <w:rPr>
                 <w:rFonts w:ascii="Consolas" w:eastAsia="Times New Roman" w:hAnsi="Consolas" w:cs="Times New Roman"/>
@@ -1278,6 +1350,7 @@
               </w:rPr>
               <w:t xml:space="preserve"> </w:t>
             </w:r>
+            <w:proofErr w:type="spellStart"/>
             <w:r>
               <w:rPr>
                 <w:rFonts w:ascii="Consolas" w:eastAsia="Times New Roman" w:hAnsi="Consolas" w:cs="Times New Roman"/>
@@ -1288,6 +1361,7 @@
               </w:rPr>
               <w:t>solveNQueens</w:t>
             </w:r>
+            <w:proofErr w:type="spellEnd"/>
             <w:r>
               <w:rPr>
                 <w:rFonts w:ascii="Consolas" w:eastAsia="Times New Roman" w:hAnsi="Consolas" w:cs="Times New Roman"/>
@@ -1466,6 +1540,7 @@
               </w:rPr>
               <w:t xml:space="preserve"> </w:t>
             </w:r>
+            <w:proofErr w:type="spellStart"/>
             <w:r>
               <w:rPr>
                 <w:rFonts w:ascii="Consolas" w:eastAsia="Times New Roman" w:hAnsi="Consolas" w:cs="Times New Roman"/>
@@ -1476,6 +1551,7 @@
               </w:rPr>
               <w:t>printSubset</w:t>
             </w:r>
+            <w:proofErr w:type="spellEnd"/>
             <w:r>
               <w:rPr>
                 <w:rFonts w:ascii="Consolas" w:eastAsia="Times New Roman" w:hAnsi="Consolas" w:cs="Times New Roman"/>
@@ -1664,6 +1740,7 @@
               </w:rPr>
               <w:t xml:space="preserve"> </w:t>
             </w:r>
+            <w:proofErr w:type="spellStart"/>
             <w:r>
               <w:rPr>
                 <w:rFonts w:ascii="Consolas" w:eastAsia="Times New Roman" w:hAnsi="Consolas" w:cs="Times New Roman"/>
@@ -1674,6 +1751,7 @@
               </w:rPr>
               <w:t>solveSubsetSum</w:t>
             </w:r>
+            <w:proofErr w:type="spellEnd"/>
             <w:r>
               <w:rPr>
                 <w:rFonts w:ascii="Consolas" w:eastAsia="Times New Roman" w:hAnsi="Consolas" w:cs="Times New Roman"/>
@@ -1818,6 +1896,7 @@
               </w:rPr>
               <w:t xml:space="preserve"> </w:t>
             </w:r>
+            <w:proofErr w:type="spellStart"/>
             <w:r>
               <w:rPr>
                 <w:rFonts w:ascii="Consolas" w:eastAsia="Times New Roman" w:hAnsi="Consolas" w:cs="Times New Roman"/>
@@ -1830,6 +1909,7 @@
               </w:rPr>
               <w:t>targetSum</w:t>
             </w:r>
+            <w:proofErr w:type="spellEnd"/>
             <w:r>
               <w:rPr>
                 <w:rFonts w:ascii="Consolas" w:eastAsia="Times New Roman" w:hAnsi="Consolas" w:cs="Times New Roman"/>
@@ -1984,6 +2064,7 @@
               </w:rPr>
               <w:t xml:space="preserve"> </w:t>
             </w:r>
+            <w:proofErr w:type="spellStart"/>
             <w:r>
               <w:rPr>
                 <w:rFonts w:ascii="Consolas" w:eastAsia="Times New Roman" w:hAnsi="Consolas" w:cs="Times New Roman"/>
@@ -1996,6 +2077,7 @@
               </w:rPr>
               <w:t>subsetIndex</w:t>
             </w:r>
+            <w:proofErr w:type="spellEnd"/>
             <w:r>
               <w:rPr>
                 <w:rFonts w:ascii="Consolas" w:eastAsia="Times New Roman" w:hAnsi="Consolas" w:cs="Times New Roman"/>
@@ -2265,7 +2347,18 @@
                 <w:szCs w:val="26"/>
                 <w:lang w:val="en-IN"/>
               </w:rPr>
-              <w:t>\n</w:t>
+              <w:t>\</w:t>
+            </w:r>
+            <w:proofErr w:type="spellStart"/>
+            <w:r>
+              <w:rPr>
+                <w:rFonts w:ascii="Consolas" w:eastAsia="Times New Roman" w:hAnsi="Consolas" w:cs="Times New Roman"/>
+                <w:color w:val="83C5FF"/>
+                <w:sz w:val="26"/>
+                <w:szCs w:val="26"/>
+                <w:lang w:val="en-IN"/>
+              </w:rPr>
+              <w:t>n</w:t>
             </w:r>
             <w:r>
               <w:rPr>
@@ -2275,7 +2368,18 @@
                 <w:szCs w:val="26"/>
                 <w:lang w:val="en-IN"/>
               </w:rPr>
-              <w:t>Choose an option:</w:t>
+              <w:t>Choose</w:t>
+            </w:r>
+            <w:proofErr w:type="spellEnd"/>
+            <w:r>
+              <w:rPr>
+                <w:rFonts w:ascii="Consolas" w:eastAsia="Times New Roman" w:hAnsi="Consolas" w:cs="Times New Roman"/>
+                <w:color w:val="B083FF"/>
+                <w:sz w:val="26"/>
+                <w:szCs w:val="26"/>
+                <w:lang w:val="en-IN"/>
+              </w:rPr>
+              <w:t xml:space="preserve"> an option:</w:t>
             </w:r>
             <w:r>
               <w:rPr>
@@ -2647,6 +2751,7 @@
               </w:rPr>
               <w:t xml:space="preserve">        </w:t>
             </w:r>
+            <w:proofErr w:type="spellStart"/>
             <w:r>
               <w:rPr>
                 <w:rFonts w:ascii="Consolas" w:eastAsia="Times New Roman" w:hAnsi="Consolas" w:cs="Times New Roman"/>
@@ -2657,6 +2762,7 @@
               </w:rPr>
               <w:t>scanf</w:t>
             </w:r>
+            <w:proofErr w:type="spellEnd"/>
             <w:r>
               <w:rPr>
                 <w:rFonts w:ascii="Consolas" w:eastAsia="Times New Roman" w:hAnsi="Consolas" w:cs="Times New Roman"/>
@@ -2981,7 +3087,18 @@
                 <w:szCs w:val="26"/>
                 <w:lang w:val="en-IN"/>
               </w:rPr>
-              <w:t>\n</w:t>
+              <w:t>\</w:t>
+            </w:r>
+            <w:proofErr w:type="spellStart"/>
+            <w:r>
+              <w:rPr>
+                <w:rFonts w:ascii="Consolas" w:eastAsia="Times New Roman" w:hAnsi="Consolas" w:cs="Times New Roman"/>
+                <w:color w:val="83C5FF"/>
+                <w:sz w:val="26"/>
+                <w:szCs w:val="26"/>
+                <w:lang w:val="en-IN"/>
+              </w:rPr>
+              <w:t>n</w:t>
             </w:r>
             <w:r>
               <w:rPr>
@@ -2991,7 +3108,18 @@
                 <w:szCs w:val="26"/>
                 <w:lang w:val="en-IN"/>
               </w:rPr>
-              <w:t>Enter the number of queens (N): "</w:t>
+              <w:t>Enter</w:t>
+            </w:r>
+            <w:proofErr w:type="spellEnd"/>
+            <w:r>
+              <w:rPr>
+                <w:rFonts w:ascii="Consolas" w:eastAsia="Times New Roman" w:hAnsi="Consolas" w:cs="Times New Roman"/>
+                <w:color w:val="B083FF"/>
+                <w:sz w:val="26"/>
+                <w:szCs w:val="26"/>
+                <w:lang w:val="en-IN"/>
+              </w:rPr>
+              <w:t xml:space="preserve"> the number of queens (N): "</w:t>
             </w:r>
             <w:r>
               <w:rPr>
@@ -3027,6 +3155,7 @@
               </w:rPr>
               <w:t xml:space="preserve">            </w:t>
             </w:r>
+            <w:proofErr w:type="spellStart"/>
             <w:r>
               <w:rPr>
                 <w:rFonts w:ascii="Consolas" w:eastAsia="Times New Roman" w:hAnsi="Consolas" w:cs="Times New Roman"/>
@@ -3037,6 +3166,7 @@
               </w:rPr>
               <w:t>scanf</w:t>
             </w:r>
+            <w:proofErr w:type="spellEnd"/>
             <w:r>
               <w:rPr>
                 <w:rFonts w:ascii="Consolas" w:eastAsia="Times New Roman" w:hAnsi="Consolas" w:cs="Times New Roman"/>
@@ -3179,7 +3309,18 @@
                 <w:szCs w:val="26"/>
                 <w:lang w:val="en-IN"/>
               </w:rPr>
-              <w:t>\n</w:t>
+              <w:t>\</w:t>
+            </w:r>
+            <w:proofErr w:type="spellStart"/>
+            <w:r>
+              <w:rPr>
+                <w:rFonts w:ascii="Consolas" w:eastAsia="Times New Roman" w:hAnsi="Consolas" w:cs="Times New Roman"/>
+                <w:color w:val="83C5FF"/>
+                <w:sz w:val="26"/>
+                <w:szCs w:val="26"/>
+                <w:lang w:val="en-IN"/>
+              </w:rPr>
+              <w:t>n</w:t>
             </w:r>
             <w:r>
               <w:rPr>
@@ -3189,7 +3330,18 @@
                 <w:szCs w:val="26"/>
                 <w:lang w:val="en-IN"/>
               </w:rPr>
-              <w:t>N-Queens Solution(s):</w:t>
+              <w:t>N</w:t>
+            </w:r>
+            <w:proofErr w:type="spellEnd"/>
+            <w:r>
+              <w:rPr>
+                <w:rFonts w:ascii="Consolas" w:eastAsia="Times New Roman" w:hAnsi="Consolas" w:cs="Times New Roman"/>
+                <w:color w:val="B083FF"/>
+                <w:sz w:val="26"/>
+                <w:szCs w:val="26"/>
+                <w:lang w:val="en-IN"/>
+              </w:rPr>
+              <w:t>-Queens Solution(s):</w:t>
             </w:r>
             <w:r>
               <w:rPr>
@@ -3245,6 +3397,7 @@
               </w:rPr>
               <w:t xml:space="preserve">            </w:t>
             </w:r>
+            <w:proofErr w:type="spellStart"/>
             <w:r>
               <w:rPr>
                 <w:rFonts w:ascii="Consolas" w:eastAsia="Times New Roman" w:hAnsi="Consolas" w:cs="Times New Roman"/>
@@ -3255,6 +3408,7 @@
               </w:rPr>
               <w:t>solveNQueens</w:t>
             </w:r>
+            <w:proofErr w:type="spellEnd"/>
             <w:r>
               <w:rPr>
                 <w:rFonts w:ascii="Consolas" w:eastAsia="Times New Roman" w:hAnsi="Consolas" w:cs="Times New Roman"/>
@@ -3367,6 +3521,58 @@
                 <w:szCs w:val="26"/>
                 <w:lang w:val="en-IN"/>
               </w:rPr>
+              <w:t>\</w:t>
+            </w:r>
+            <w:proofErr w:type="spellStart"/>
+            <w:r>
+              <w:rPr>
+                <w:rFonts w:ascii="Consolas" w:eastAsia="Times New Roman" w:hAnsi="Consolas" w:cs="Times New Roman"/>
+                <w:color w:val="83C5FF"/>
+                <w:sz w:val="26"/>
+                <w:szCs w:val="26"/>
+                <w:lang w:val="en-IN"/>
+              </w:rPr>
+              <w:t>n</w:t>
+            </w:r>
+            <w:r>
+              <w:rPr>
+                <w:rFonts w:ascii="Consolas" w:eastAsia="Times New Roman" w:hAnsi="Consolas" w:cs="Times New Roman"/>
+                <w:color w:val="B083FF"/>
+                <w:sz w:val="26"/>
+                <w:szCs w:val="26"/>
+                <w:lang w:val="en-IN"/>
+              </w:rPr>
+              <w:t>Total</w:t>
+            </w:r>
+            <w:proofErr w:type="spellEnd"/>
+            <w:r>
+              <w:rPr>
+                <w:rFonts w:ascii="Consolas" w:eastAsia="Times New Roman" w:hAnsi="Consolas" w:cs="Times New Roman"/>
+                <w:color w:val="B083FF"/>
+                <w:sz w:val="26"/>
+                <w:szCs w:val="26"/>
+                <w:lang w:val="en-IN"/>
+              </w:rPr>
+              <w:t xml:space="preserve"> solutions: </w:t>
+            </w:r>
+            <w:r>
+              <w:rPr>
+                <w:rFonts w:ascii="Consolas" w:eastAsia="Times New Roman" w:hAnsi="Consolas" w:cs="Times New Roman"/>
+                <w:color w:val="84FF83"/>
+                <w:sz w:val="26"/>
+                <w:szCs w:val="26"/>
+                <w:lang w:val="en-IN"/>
+              </w:rPr>
+              <w:t>%d</w:t>
+            </w:r>
+            <w:r>
+              <w:rPr>
+                <w:rFonts w:ascii="Consolas" w:eastAsia="Times New Roman" w:hAnsi="Consolas" w:cs="Times New Roman"/>
+                <w:color w:val="83C5FF"/>
+                <w:sz w:val="26"/>
+                <w:szCs w:val="26"/>
+                <w:lang w:val="en-IN"/>
+              </w:rPr>
               <w:t>\n</w:t>
             </w:r>
             <w:r>
@@ -3377,36 +3583,6 @@
                 <w:szCs w:val="26"/>
                 <w:lang w:val="en-IN"/>
               </w:rPr>
-              <w:t xml:space="preserve">Total solutions: </w:t>
-            </w:r>
-            <w:r>
-              <w:rPr>
-                <w:rFonts w:ascii="Consolas" w:eastAsia="Times New Roman" w:hAnsi="Consolas" w:cs="Times New Roman"/>
-                <w:color w:val="84FF83"/>
-                <w:sz w:val="26"/>
-                <w:szCs w:val="26"/>
-                <w:lang w:val="en-IN"/>
-              </w:rPr>
-              <w:t>%d</w:t>
-            </w:r>
-            <w:r>
-              <w:rPr>
-                <w:rFonts w:ascii="Consolas" w:eastAsia="Times New Roman" w:hAnsi="Consolas" w:cs="Times New Roman"/>
-                <w:color w:val="83C5FF"/>
-                <w:sz w:val="26"/>
-                <w:szCs w:val="26"/>
-                <w:lang w:val="en-IN"/>
-              </w:rPr>
-              <w:t>\n</w:t>
-            </w:r>
-            <w:r>
-              <w:rPr>
-                <w:rFonts w:ascii="Consolas" w:eastAsia="Times New Roman" w:hAnsi="Consolas" w:cs="Times New Roman"/>
-                <w:color w:val="B083FF"/>
-                <w:sz w:val="26"/>
-                <w:szCs w:val="26"/>
-                <w:lang w:val="en-IN"/>
-              </w:rPr>
               <w:t>"</w:t>
             </w:r>
             <w:r>
@@ -3419,6 +3595,7 @@
               </w:rPr>
               <w:t xml:space="preserve">, </w:t>
             </w:r>
+            <w:proofErr w:type="spellStart"/>
             <w:r>
               <w:rPr>
                 <w:rFonts w:ascii="Consolas" w:eastAsia="Times New Roman" w:hAnsi="Consolas" w:cs="Times New Roman"/>
@@ -3429,6 +3606,7 @@
               </w:rPr>
               <w:t>solutionCount</w:t>
             </w:r>
+            <w:proofErr w:type="spellEnd"/>
             <w:r>
               <w:rPr>
                 <w:rFonts w:ascii="Consolas" w:eastAsia="Times New Roman" w:hAnsi="Consolas" w:cs="Times New Roman"/>
@@ -3463,6 +3641,7 @@
               </w:rPr>
               <w:t xml:space="preserve">            </w:t>
             </w:r>
+            <w:proofErr w:type="spellStart"/>
             <w:r>
               <w:rPr>
                 <w:rFonts w:ascii="Consolas" w:eastAsia="Times New Roman" w:hAnsi="Consolas" w:cs="Times New Roman"/>
@@ -3473,6 +3652,7 @@
               </w:rPr>
               <w:t>solutionCount</w:t>
             </w:r>
+            <w:proofErr w:type="spellEnd"/>
             <w:r>
               <w:rPr>
                 <w:rFonts w:ascii="Consolas" w:eastAsia="Times New Roman" w:hAnsi="Consolas" w:cs="Times New Roman"/>
@@ -3751,6 +3931,7 @@
               </w:rPr>
               <w:t xml:space="preserve">], </w:t>
             </w:r>
+            <w:proofErr w:type="spellStart"/>
             <w:r>
               <w:rPr>
                 <w:rFonts w:ascii="Consolas" w:eastAsia="Times New Roman" w:hAnsi="Consolas" w:cs="Times New Roman"/>
@@ -3761,6 +3942,7 @@
               </w:rPr>
               <w:t>targetSum</w:t>
             </w:r>
+            <w:proofErr w:type="spellEnd"/>
             <w:r>
               <w:rPr>
                 <w:rFonts w:ascii="Consolas" w:eastAsia="Times New Roman" w:hAnsi="Consolas" w:cs="Times New Roman"/>
@@ -3833,7 +4015,18 @@
                 <w:szCs w:val="26"/>
                 <w:lang w:val="en-IN"/>
               </w:rPr>
-              <w:t>\n</w:t>
+              <w:t>\</w:t>
+            </w:r>
+            <w:proofErr w:type="spellStart"/>
+            <w:r>
+              <w:rPr>
+                <w:rFonts w:ascii="Consolas" w:eastAsia="Times New Roman" w:hAnsi="Consolas" w:cs="Times New Roman"/>
+                <w:color w:val="83C5FF"/>
+                <w:sz w:val="26"/>
+                <w:szCs w:val="26"/>
+                <w:lang w:val="en-IN"/>
+              </w:rPr>
+              <w:t>n</w:t>
             </w:r>
             <w:r>
               <w:rPr>
@@ -3843,7 +4036,18 @@
                 <w:szCs w:val="26"/>
                 <w:lang w:val="en-IN"/>
               </w:rPr>
-              <w:t>Enter the number of elements in the set: "</w:t>
+              <w:t>Enter</w:t>
+            </w:r>
+            <w:proofErr w:type="spellEnd"/>
+            <w:r>
+              <w:rPr>
+                <w:rFonts w:ascii="Consolas" w:eastAsia="Times New Roman" w:hAnsi="Consolas" w:cs="Times New Roman"/>
+                <w:color w:val="B083FF"/>
+                <w:sz w:val="26"/>
+                <w:szCs w:val="26"/>
+                <w:lang w:val="en-IN"/>
+              </w:rPr>
+              <w:t xml:space="preserve"> the number of elements in the set: "</w:t>
             </w:r>
             <w:r>
               <w:rPr>
@@ -3879,6 +4083,7 @@
               </w:rPr>
               <w:t xml:space="preserve">            </w:t>
             </w:r>
+            <w:proofErr w:type="spellStart"/>
             <w:r>
               <w:rPr>
                 <w:rFonts w:ascii="Consolas" w:eastAsia="Times New Roman" w:hAnsi="Consolas" w:cs="Times New Roman"/>
@@ -3889,6 +4094,7 @@
               </w:rPr>
               <w:t>scanf</w:t>
             </w:r>
+            <w:proofErr w:type="spellEnd"/>
             <w:r>
               <w:rPr>
                 <w:rFonts w:ascii="Consolas" w:eastAsia="Times New Roman" w:hAnsi="Consolas" w:cs="Times New Roman"/>
@@ -4117,6 +4323,7 @@
               </w:rPr>
               <w:t xml:space="preserve"> </w:t>
             </w:r>
+            <w:proofErr w:type="spellStart"/>
             <w:r>
               <w:rPr>
                 <w:rFonts w:ascii="Consolas" w:eastAsia="Times New Roman" w:hAnsi="Consolas" w:cs="Times New Roman"/>
@@ -4127,6 +4334,7 @@
               </w:rPr>
               <w:t>i</w:t>
             </w:r>
+            <w:proofErr w:type="spellEnd"/>
             <w:r>
               <w:rPr>
                 <w:rFonts w:ascii="Consolas" w:eastAsia="Times New Roman" w:hAnsi="Consolas" w:cs="Times New Roman"/>
@@ -4177,6 +4385,7 @@
               </w:rPr>
               <w:t xml:space="preserve">; </w:t>
             </w:r>
+            <w:proofErr w:type="spellStart"/>
             <w:r>
               <w:rPr>
                 <w:rFonts w:ascii="Consolas" w:eastAsia="Times New Roman" w:hAnsi="Consolas" w:cs="Times New Roman"/>
@@ -4187,6 +4396,7 @@
               </w:rPr>
               <w:t>i</w:t>
             </w:r>
+            <w:proofErr w:type="spellEnd"/>
             <w:r>
               <w:rPr>
                 <w:rFonts w:ascii="Consolas" w:eastAsia="Times New Roman" w:hAnsi="Consolas" w:cs="Times New Roman"/>
@@ -4237,6 +4447,7 @@
               </w:rPr>
               <w:t xml:space="preserve">; </w:t>
             </w:r>
+            <w:proofErr w:type="spellStart"/>
             <w:r>
               <w:rPr>
                 <w:rFonts w:ascii="Consolas" w:eastAsia="Times New Roman" w:hAnsi="Consolas" w:cs="Times New Roman"/>
@@ -4247,6 +4458,7 @@
               </w:rPr>
               <w:t>i</w:t>
             </w:r>
+            <w:proofErr w:type="spellEnd"/>
             <w:r>
               <w:rPr>
                 <w:rFonts w:ascii="Consolas" w:eastAsia="Times New Roman" w:hAnsi="Consolas" w:cs="Times New Roman"/>
@@ -4291,6 +4503,7 @@
               </w:rPr>
               <w:t xml:space="preserve">                </w:t>
             </w:r>
+            <w:proofErr w:type="spellStart"/>
             <w:r>
               <w:rPr>
                 <w:rFonts w:ascii="Consolas" w:eastAsia="Times New Roman" w:hAnsi="Consolas" w:cs="Times New Roman"/>
@@ -4301,6 +4514,7 @@
               </w:rPr>
               <w:t>scanf</w:t>
             </w:r>
+            <w:proofErr w:type="spellEnd"/>
             <w:r>
               <w:rPr>
                 <w:rFonts w:ascii="Consolas" w:eastAsia="Times New Roman" w:hAnsi="Consolas" w:cs="Times New Roman"/>
@@ -4381,6 +4595,7 @@
               </w:rPr>
               <w:t>[</w:t>
             </w:r>
+            <w:proofErr w:type="spellStart"/>
             <w:r>
               <w:rPr>
                 <w:rFonts w:ascii="Consolas" w:eastAsia="Times New Roman" w:hAnsi="Consolas" w:cs="Times New Roman"/>
@@ -4391,6 +4606,7 @@
               </w:rPr>
               <w:t>i</w:t>
             </w:r>
+            <w:proofErr w:type="spellEnd"/>
             <w:r>
               <w:rPr>
                 <w:rFonts w:ascii="Consolas" w:eastAsia="Times New Roman" w:hAnsi="Consolas" w:cs="Times New Roman"/>
@@ -4513,6 +4729,7 @@
               </w:rPr>
               <w:t xml:space="preserve">            </w:t>
             </w:r>
+            <w:proofErr w:type="spellStart"/>
             <w:r>
               <w:rPr>
                 <w:rFonts w:ascii="Consolas" w:eastAsia="Times New Roman" w:hAnsi="Consolas" w:cs="Times New Roman"/>
@@ -4523,6 +4740,7 @@
               </w:rPr>
               <w:t>scanf</w:t>
             </w:r>
+            <w:proofErr w:type="spellEnd"/>
             <w:r>
               <w:rPr>
                 <w:rFonts w:ascii="Consolas" w:eastAsia="Times New Roman" w:hAnsi="Consolas" w:cs="Times New Roman"/>
@@ -4583,6 +4801,7 @@
               </w:rPr>
               <w:t>&amp;</w:t>
             </w:r>
+            <w:proofErr w:type="spellStart"/>
             <w:r>
               <w:rPr>
                 <w:rFonts w:ascii="Consolas" w:eastAsia="Times New Roman" w:hAnsi="Consolas" w:cs="Times New Roman"/>
@@ -4593,6 +4812,7 @@
               </w:rPr>
               <w:t>targetSum</w:t>
             </w:r>
+            <w:proofErr w:type="spellEnd"/>
             <w:r>
               <w:rPr>
                 <w:rFonts w:ascii="Consolas" w:eastAsia="Times New Roman" w:hAnsi="Consolas" w:cs="Times New Roman"/>
@@ -4749,6 +4969,68 @@
                 <w:szCs w:val="26"/>
                 <w:lang w:val="en-IN"/>
               </w:rPr>
+              <w:t>\</w:t>
+            </w:r>
+            <w:proofErr w:type="spellStart"/>
+            <w:r>
+              <w:rPr>
+                <w:rFonts w:ascii="Consolas" w:eastAsia="Times New Roman" w:hAnsi="Consolas" w:cs="Times New Roman"/>
+                <w:color w:val="83C5FF"/>
+                <w:sz w:val="26"/>
+                <w:szCs w:val="26"/>
+                <w:lang w:val="en-IN"/>
+              </w:rPr>
+              <w:t>n</w:t>
+            </w:r>
+            <w:r>
+              <w:rPr>
+                <w:rFonts w:ascii="Consolas" w:eastAsia="Times New Roman" w:hAnsi="Consolas" w:cs="Times New Roman"/>
+                <w:color w:val="B083FF"/>
+                <w:sz w:val="26"/>
+                <w:szCs w:val="26"/>
+                <w:lang w:val="en-IN"/>
+              </w:rPr>
+              <w:t>Subsets</w:t>
+            </w:r>
+            <w:proofErr w:type="spellEnd"/>
+            <w:r>
+              <w:rPr>
+                <w:rFonts w:ascii="Consolas" w:eastAsia="Times New Roman" w:hAnsi="Consolas" w:cs="Times New Roman"/>
+                <w:color w:val="B083FF"/>
+                <w:sz w:val="26"/>
+                <w:szCs w:val="26"/>
+                <w:lang w:val="en-IN"/>
+              </w:rPr>
+              <w:t xml:space="preserve"> with sum equal to </w:t>
+            </w:r>
+            <w:r>
+              <w:rPr>
+                <w:rFonts w:ascii="Consolas" w:eastAsia="Times New Roman" w:hAnsi="Consolas" w:cs="Times New Roman"/>
+                <w:color w:val="84FF83"/>
+                <w:sz w:val="26"/>
+                <w:szCs w:val="26"/>
+                <w:lang w:val="en-IN"/>
+              </w:rPr>
+              <w:t>%d</w:t>
+            </w:r>
+            <w:r>
+              <w:rPr>
+                <w:rFonts w:ascii="Consolas" w:eastAsia="Times New Roman" w:hAnsi="Consolas" w:cs="Times New Roman"/>
+                <w:color w:val="B083FF"/>
+                <w:sz w:val="26"/>
+                <w:szCs w:val="26"/>
+                <w:lang w:val="en-IN"/>
+              </w:rPr>
+              <w:t>:</w:t>
+            </w:r>
+            <w:r>
+              <w:rPr>
+                <w:rFonts w:ascii="Consolas" w:eastAsia="Times New Roman" w:hAnsi="Consolas" w:cs="Times New Roman"/>
+                <w:color w:val="83C5FF"/>
+                <w:sz w:val="26"/>
+                <w:szCs w:val="26"/>
+                <w:lang w:val="en-IN"/>
+              </w:rPr>
               <w:t>\n</w:t>
             </w:r>
             <w:r>
@@ -4759,46 +5041,6 @@
                 <w:szCs w:val="26"/>
                 <w:lang w:val="en-IN"/>
               </w:rPr>
-              <w:t xml:space="preserve">Subsets with sum equal to </w:t>
-            </w:r>
-            <w:r>
-              <w:rPr>
-                <w:rFonts w:ascii="Consolas" w:eastAsia="Times New Roman" w:hAnsi="Consolas" w:cs="Times New Roman"/>
-                <w:color w:val="84FF83"/>
-                <w:sz w:val="26"/>
-                <w:szCs w:val="26"/>
-                <w:lang w:val="en-IN"/>
-              </w:rPr>
-              <w:t>%d</w:t>
-            </w:r>
-            <w:r>
-              <w:rPr>
-                <w:rFonts w:ascii="Consolas" w:eastAsia="Times New Roman" w:hAnsi="Consolas" w:cs="Times New Roman"/>
-                <w:color w:val="B083FF"/>
-                <w:sz w:val="26"/>
-                <w:szCs w:val="26"/>
-                <w:lang w:val="en-IN"/>
-              </w:rPr>
-              <w:t>:</w:t>
-            </w:r>
-            <w:r>
-              <w:rPr>
-                <w:rFonts w:ascii="Consolas" w:eastAsia="Times New Roman" w:hAnsi="Consolas" w:cs="Times New Roman"/>
-                <w:color w:val="83C5FF"/>
-                <w:sz w:val="26"/>
-                <w:szCs w:val="26"/>
-                <w:lang w:val="en-IN"/>
-              </w:rPr>
-              <w:t>\n</w:t>
-            </w:r>
-            <w:r>
-              <w:rPr>
-                <w:rFonts w:ascii="Consolas" w:eastAsia="Times New Roman" w:hAnsi="Consolas" w:cs="Times New Roman"/>
-                <w:color w:val="B083FF"/>
-                <w:sz w:val="26"/>
-                <w:szCs w:val="26"/>
-                <w:lang w:val="en-IN"/>
-              </w:rPr>
               <w:t>"</w:t>
             </w:r>
             <w:r>
@@ -4811,6 +5053,7 @@
               </w:rPr>
               <w:t xml:space="preserve">, </w:t>
             </w:r>
+            <w:proofErr w:type="spellStart"/>
             <w:r>
               <w:rPr>
                 <w:rFonts w:ascii="Consolas" w:eastAsia="Times New Roman" w:hAnsi="Consolas" w:cs="Times New Roman"/>
@@ -4821,6 +5064,7 @@
               </w:rPr>
               <w:t>targetSum</w:t>
             </w:r>
+            <w:proofErr w:type="spellEnd"/>
             <w:r>
               <w:rPr>
                 <w:rFonts w:ascii="Consolas" w:eastAsia="Times New Roman" w:hAnsi="Consolas" w:cs="Times New Roman"/>
@@ -4855,6 +5099,7 @@
               </w:rPr>
               <w:t xml:space="preserve">            </w:t>
             </w:r>
+            <w:proofErr w:type="spellStart"/>
             <w:r>
               <w:rPr>
                 <w:rFonts w:ascii="Consolas" w:eastAsia="Times New Roman" w:hAnsi="Consolas" w:cs="Times New Roman"/>
@@ -4865,6 +5110,7 @@
               </w:rPr>
               <w:t>solveSubsetSum</w:t>
             </w:r>
+            <w:proofErr w:type="spellEnd"/>
             <w:r>
               <w:rPr>
                 <w:rFonts w:ascii="Consolas" w:eastAsia="Times New Roman" w:hAnsi="Consolas" w:cs="Times New Roman"/>
@@ -4915,6 +5161,7 @@
               </w:rPr>
               <w:t xml:space="preserve">, </w:t>
             </w:r>
+            <w:proofErr w:type="spellStart"/>
             <w:r>
               <w:rPr>
                 <w:rFonts w:ascii="Consolas" w:eastAsia="Times New Roman" w:hAnsi="Consolas" w:cs="Times New Roman"/>
@@ -4925,6 +5172,7 @@
               </w:rPr>
               <w:t>targetSum</w:t>
             </w:r>
+            <w:proofErr w:type="spellEnd"/>
             <w:r>
               <w:rPr>
                 <w:rFonts w:ascii="Consolas" w:eastAsia="Times New Roman" w:hAnsi="Consolas" w:cs="Times New Roman"/>
@@ -5269,7 +5517,18 @@
                 <w:szCs w:val="26"/>
                 <w:lang w:val="en-IN"/>
               </w:rPr>
-              <w:t>\n</w:t>
+              <w:t>\</w:t>
+            </w:r>
+            <w:proofErr w:type="spellStart"/>
+            <w:r>
+              <w:rPr>
+                <w:rFonts w:ascii="Consolas" w:eastAsia="Times New Roman" w:hAnsi="Consolas" w:cs="Times New Roman"/>
+                <w:color w:val="83C5FF"/>
+                <w:sz w:val="26"/>
+                <w:szCs w:val="26"/>
+                <w:lang w:val="en-IN"/>
+              </w:rPr>
+              <w:t>n</w:t>
             </w:r>
             <w:r>
               <w:rPr>
@@ -5279,7 +5538,18 @@
                 <w:szCs w:val="26"/>
                 <w:lang w:val="en-IN"/>
               </w:rPr>
-              <w:t>Invalid choice. Please try again.</w:t>
+              <w:t>Invalid</w:t>
+            </w:r>
+            <w:proofErr w:type="spellEnd"/>
+            <w:r>
+              <w:rPr>
+                <w:rFonts w:ascii="Consolas" w:eastAsia="Times New Roman" w:hAnsi="Consolas" w:cs="Times New Roman"/>
+                <w:color w:val="B083FF"/>
+                <w:sz w:val="26"/>
+                <w:szCs w:val="26"/>
+                <w:lang w:val="en-IN"/>
+              </w:rPr>
+              <w:t xml:space="preserve"> choice. Please try again.</w:t>
             </w:r>
             <w:r>
               <w:rPr>
@@ -5496,6 +5766,7 @@
               </w:rPr>
               <w:t xml:space="preserve"> </w:t>
             </w:r>
+            <w:proofErr w:type="spellStart"/>
             <w:r>
               <w:rPr>
                 <w:rFonts w:ascii="Consolas" w:eastAsia="Times New Roman" w:hAnsi="Consolas" w:cs="Times New Roman"/>
@@ -5506,6 +5777,7 @@
               </w:rPr>
               <w:t>printNQueensSolution</w:t>
             </w:r>
+            <w:proofErr w:type="spellEnd"/>
             <w:r>
               <w:rPr>
                 <w:rFonts w:ascii="Consolas" w:eastAsia="Times New Roman" w:hAnsi="Consolas" w:cs="Times New Roman"/>
@@ -5686,6 +5958,7 @@
               </w:rPr>
               <w:t xml:space="preserve"> </w:t>
             </w:r>
+            <w:proofErr w:type="spellStart"/>
             <w:r>
               <w:rPr>
                 <w:rFonts w:ascii="Consolas" w:eastAsia="Times New Roman" w:hAnsi="Consolas" w:cs="Times New Roman"/>
@@ -5696,6 +5969,7 @@
               </w:rPr>
               <w:t>i</w:t>
             </w:r>
+            <w:proofErr w:type="spellEnd"/>
             <w:r>
               <w:rPr>
                 <w:rFonts w:ascii="Consolas" w:eastAsia="Times New Roman" w:hAnsi="Consolas" w:cs="Times New Roman"/>
@@ -5746,6 +6020,7 @@
               </w:rPr>
               <w:t xml:space="preserve">; </w:t>
             </w:r>
+            <w:proofErr w:type="spellStart"/>
             <w:r>
               <w:rPr>
                 <w:rFonts w:ascii="Consolas" w:eastAsia="Times New Roman" w:hAnsi="Consolas" w:cs="Times New Roman"/>
@@ -5756,6 +6031,7 @@
               </w:rPr>
               <w:t>i</w:t>
             </w:r>
+            <w:proofErr w:type="spellEnd"/>
             <w:r>
               <w:rPr>
                 <w:rFonts w:ascii="Consolas" w:eastAsia="Times New Roman" w:hAnsi="Consolas" w:cs="Times New Roman"/>
@@ -5848,6 +6124,7 @@
               </w:rPr>
               <w:t xml:space="preserve">; </w:t>
             </w:r>
+            <w:proofErr w:type="spellStart"/>
             <w:r>
               <w:rPr>
                 <w:rFonts w:ascii="Consolas" w:eastAsia="Times New Roman" w:hAnsi="Consolas" w:cs="Times New Roman"/>
@@ -5858,6 +6135,7 @@
               </w:rPr>
               <w:t>i</w:t>
             </w:r>
+            <w:proofErr w:type="spellEnd"/>
             <w:r>
               <w:rPr>
                 <w:rFonts w:ascii="Consolas" w:eastAsia="Times New Roman" w:hAnsi="Consolas" w:cs="Times New Roman"/>
@@ -5982,6 +6260,7 @@
               </w:rPr>
               <w:t>[</w:t>
             </w:r>
+            <w:proofErr w:type="spellStart"/>
             <w:r>
               <w:rPr>
                 <w:rFonts w:ascii="Consolas" w:eastAsia="Times New Roman" w:hAnsi="Consolas" w:cs="Times New Roman"/>
@@ -5992,6 +6271,7 @@
               </w:rPr>
               <w:t>i</w:t>
             </w:r>
+            <w:proofErr w:type="spellEnd"/>
             <w:r>
               <w:rPr>
                 <w:rFonts w:ascii="Consolas" w:eastAsia="Times New Roman" w:hAnsi="Consolas" w:cs="Times New Roman"/>
@@ -6284,6 +6564,7 @@
               </w:rPr>
               <w:t xml:space="preserve"> </w:t>
             </w:r>
+            <w:proofErr w:type="spellStart"/>
             <w:r>
               <w:rPr>
                 <w:rFonts w:ascii="Consolas" w:eastAsia="Times New Roman" w:hAnsi="Consolas" w:cs="Times New Roman"/>
@@ -6294,6 +6575,7 @@
               </w:rPr>
               <w:t>isSafe</w:t>
             </w:r>
+            <w:proofErr w:type="spellEnd"/>
             <w:r>
               <w:rPr>
                 <w:rFonts w:ascii="Consolas" w:eastAsia="Times New Roman" w:hAnsi="Consolas" w:cs="Times New Roman"/>
@@ -6498,6 +6780,7 @@
               </w:rPr>
               <w:t xml:space="preserve"> </w:t>
             </w:r>
+            <w:proofErr w:type="spellStart"/>
             <w:r>
               <w:rPr>
                 <w:rFonts w:ascii="Consolas" w:eastAsia="Times New Roman" w:hAnsi="Consolas" w:cs="Times New Roman"/>
@@ -6508,6 +6791,7 @@
               </w:rPr>
               <w:t>i</w:t>
             </w:r>
+            <w:proofErr w:type="spellEnd"/>
             <w:r>
               <w:rPr>
                 <w:rFonts w:ascii="Consolas" w:eastAsia="Times New Roman" w:hAnsi="Consolas" w:cs="Times New Roman"/>
@@ -6558,6 +6842,7 @@
               </w:rPr>
               <w:t xml:space="preserve">; </w:t>
             </w:r>
+            <w:proofErr w:type="spellStart"/>
             <w:r>
               <w:rPr>
                 <w:rFonts w:ascii="Consolas" w:eastAsia="Times New Roman" w:hAnsi="Consolas" w:cs="Times New Roman"/>
@@ -6568,6 +6853,7 @@
               </w:rPr>
               <w:t>i</w:t>
             </w:r>
+            <w:proofErr w:type="spellEnd"/>
             <w:r>
               <w:rPr>
                 <w:rFonts w:ascii="Consolas" w:eastAsia="Times New Roman" w:hAnsi="Consolas" w:cs="Times New Roman"/>
@@ -6620,6 +6906,7 @@
               </w:rPr>
               <w:t xml:space="preserve">; </w:t>
             </w:r>
+            <w:proofErr w:type="spellStart"/>
             <w:r>
               <w:rPr>
                 <w:rFonts w:ascii="Consolas" w:eastAsia="Times New Roman" w:hAnsi="Consolas" w:cs="Times New Roman"/>
@@ -6630,6 +6917,7 @@
               </w:rPr>
               <w:t>i</w:t>
             </w:r>
+            <w:proofErr w:type="spellEnd"/>
             <w:r>
               <w:rPr>
                 <w:rFonts w:ascii="Consolas" w:eastAsia="Times New Roman" w:hAnsi="Consolas" w:cs="Times New Roman"/>
@@ -6714,6 +7002,7 @@
               </w:rPr>
               <w:t>[</w:t>
             </w:r>
+            <w:proofErr w:type="spellStart"/>
             <w:r>
               <w:rPr>
                 <w:rFonts w:ascii="Consolas" w:eastAsia="Times New Roman" w:hAnsi="Consolas" w:cs="Times New Roman"/>
@@ -6724,6 +7013,7 @@
               </w:rPr>
               <w:t>i</w:t>
             </w:r>
+            <w:proofErr w:type="spellEnd"/>
             <w:r>
               <w:rPr>
                 <w:rFonts w:ascii="Consolas" w:eastAsia="Times New Roman" w:hAnsi="Consolas" w:cs="Times New Roman"/>
@@ -6836,6 +7126,7 @@
               </w:rPr>
               <w:t>[</w:t>
             </w:r>
+            <w:proofErr w:type="spellStart"/>
             <w:r>
               <w:rPr>
                 <w:rFonts w:ascii="Consolas" w:eastAsia="Times New Roman" w:hAnsi="Consolas" w:cs="Times New Roman"/>
@@ -6846,6 +7137,7 @@
               </w:rPr>
               <w:t>i</w:t>
             </w:r>
+            <w:proofErr w:type="spellEnd"/>
             <w:r>
               <w:rPr>
                 <w:rFonts w:ascii="Consolas" w:eastAsia="Times New Roman" w:hAnsi="Consolas" w:cs="Times New Roman"/>
@@ -6938,6 +7230,7 @@
               </w:rPr>
               <w:t>(</w:t>
             </w:r>
+            <w:proofErr w:type="spellStart"/>
             <w:r>
               <w:rPr>
                 <w:rFonts w:ascii="Consolas" w:eastAsia="Times New Roman" w:hAnsi="Consolas" w:cs="Times New Roman"/>
@@ -6948,6 +7241,7 @@
               </w:rPr>
               <w:t>i</w:t>
             </w:r>
+            <w:proofErr w:type="spellEnd"/>
             <w:r>
               <w:rPr>
                 <w:rFonts w:ascii="Consolas" w:eastAsia="Times New Roman" w:hAnsi="Consolas" w:cs="Times New Roman"/>
@@ -7248,6 +7542,7 @@
               </w:rPr>
               <w:t xml:space="preserve"> </w:t>
             </w:r>
+            <w:proofErr w:type="spellStart"/>
             <w:r>
               <w:rPr>
                 <w:rFonts w:ascii="Consolas" w:eastAsia="Times New Roman" w:hAnsi="Consolas" w:cs="Times New Roman"/>
@@ -7258,6 +7553,7 @@
               </w:rPr>
               <w:t>solveNQueens</w:t>
             </w:r>
+            <w:proofErr w:type="spellEnd"/>
             <w:r>
               <w:rPr>
                 <w:rFonts w:ascii="Consolas" w:eastAsia="Times New Roman" w:hAnsi="Consolas" w:cs="Times New Roman"/>
@@ -7530,6 +7826,7 @@
               </w:rPr>
               <w:t xml:space="preserve">        </w:t>
             </w:r>
+            <w:proofErr w:type="spellStart"/>
             <w:r>
               <w:rPr>
                 <w:rFonts w:ascii="Consolas" w:eastAsia="Times New Roman" w:hAnsi="Consolas" w:cs="Times New Roman"/>
@@ -7540,6 +7837,7 @@
               </w:rPr>
               <w:t>printNQueensSolution</w:t>
             </w:r>
+            <w:proofErr w:type="spellEnd"/>
             <w:r>
               <w:rPr>
                 <w:rFonts w:ascii="Consolas" w:eastAsia="Times New Roman" w:hAnsi="Consolas" w:cs="Times New Roman"/>
@@ -7596,6 +7894,7 @@
               </w:rPr>
               <w:t xml:space="preserve">        </w:t>
             </w:r>
+            <w:proofErr w:type="spellStart"/>
             <w:r>
               <w:rPr>
                 <w:rFonts w:ascii="Consolas" w:eastAsia="Times New Roman" w:hAnsi="Consolas" w:cs="Times New Roman"/>
@@ -7606,6 +7905,7 @@
               </w:rPr>
               <w:t>solutionCount</w:t>
             </w:r>
+            <w:proofErr w:type="spellEnd"/>
             <w:r>
               <w:rPr>
                 <w:rFonts w:ascii="Consolas" w:eastAsia="Times New Roman" w:hAnsi="Consolas" w:cs="Times New Roman"/>
@@ -7990,6 +8290,7 @@
               </w:rPr>
               <w:t xml:space="preserve"> (</w:t>
             </w:r>
+            <w:proofErr w:type="spellStart"/>
             <w:r>
               <w:rPr>
                 <w:rFonts w:ascii="Consolas" w:eastAsia="Times New Roman" w:hAnsi="Consolas" w:cs="Times New Roman"/>
@@ -8000,6 +8301,7 @@
               </w:rPr>
               <w:t>isSafe</w:t>
             </w:r>
+            <w:proofErr w:type="spellEnd"/>
             <w:r>
               <w:rPr>
                 <w:rFonts w:ascii="Consolas" w:eastAsia="Times New Roman" w:hAnsi="Consolas" w:cs="Times New Roman"/>
@@ -8182,6 +8484,7 @@
               </w:rPr>
               <w:t xml:space="preserve">            </w:t>
             </w:r>
+            <w:proofErr w:type="spellStart"/>
             <w:r>
               <w:rPr>
                 <w:rFonts w:ascii="Consolas" w:eastAsia="Times New Roman" w:hAnsi="Consolas" w:cs="Times New Roman"/>
@@ -8192,6 +8495,7 @@
               </w:rPr>
               <w:t>solveNQueens</w:t>
             </w:r>
+            <w:proofErr w:type="spellEnd"/>
             <w:r>
               <w:rPr>
                 <w:rFonts w:ascii="Consolas" w:eastAsia="Times New Roman" w:hAnsi="Consolas" w:cs="Times New Roman"/>
@@ -8407,6 +8711,7 @@
               </w:rPr>
               <w:t xml:space="preserve"> </w:t>
             </w:r>
+            <w:proofErr w:type="spellStart"/>
             <w:r>
               <w:rPr>
                 <w:rFonts w:ascii="Consolas" w:eastAsia="Times New Roman" w:hAnsi="Consolas" w:cs="Times New Roman"/>
@@ -8417,6 +8722,7 @@
               </w:rPr>
               <w:t>printSubset</w:t>
             </w:r>
+            <w:proofErr w:type="spellEnd"/>
             <w:r>
               <w:rPr>
                 <w:rFonts w:ascii="Consolas" w:eastAsia="Times New Roman" w:hAnsi="Consolas" w:cs="Times New Roman"/>
@@ -8659,6 +8965,7 @@
               </w:rPr>
               <w:t xml:space="preserve"> </w:t>
             </w:r>
+            <w:proofErr w:type="spellStart"/>
             <w:r>
               <w:rPr>
                 <w:rFonts w:ascii="Consolas" w:eastAsia="Times New Roman" w:hAnsi="Consolas" w:cs="Times New Roman"/>
@@ -8669,6 +8976,7 @@
               </w:rPr>
               <w:t>i</w:t>
             </w:r>
+            <w:proofErr w:type="spellEnd"/>
             <w:r>
               <w:rPr>
                 <w:rFonts w:ascii="Consolas" w:eastAsia="Times New Roman" w:hAnsi="Consolas" w:cs="Times New Roman"/>
@@ -8719,6 +9027,7 @@
               </w:rPr>
               <w:t xml:space="preserve">; </w:t>
             </w:r>
+            <w:proofErr w:type="spellStart"/>
             <w:r>
               <w:rPr>
                 <w:rFonts w:ascii="Consolas" w:eastAsia="Times New Roman" w:hAnsi="Consolas" w:cs="Times New Roman"/>
@@ -8729,6 +9038,7 @@
               </w:rPr>
               <w:t>i</w:t>
             </w:r>
+            <w:proofErr w:type="spellEnd"/>
             <w:r>
               <w:rPr>
                 <w:rFonts w:ascii="Consolas" w:eastAsia="Times New Roman" w:hAnsi="Consolas" w:cs="Times New Roman"/>
@@ -8821,6 +9131,7 @@
               </w:rPr>
               <w:t xml:space="preserve">; </w:t>
             </w:r>
+            <w:proofErr w:type="spellStart"/>
             <w:r>
               <w:rPr>
                 <w:rFonts w:ascii="Consolas" w:eastAsia="Times New Roman" w:hAnsi="Consolas" w:cs="Times New Roman"/>
@@ -8831,6 +9142,7 @@
               </w:rPr>
               <w:t>i</w:t>
             </w:r>
+            <w:proofErr w:type="spellEnd"/>
             <w:r>
               <w:rPr>
                 <w:rFonts w:ascii="Consolas" w:eastAsia="Times New Roman" w:hAnsi="Consolas" w:cs="Times New Roman"/>
@@ -8957,6 +9269,7 @@
               </w:rPr>
               <w:t>[</w:t>
             </w:r>
+            <w:proofErr w:type="spellStart"/>
             <w:r>
               <w:rPr>
                 <w:rFonts w:ascii="Consolas" w:eastAsia="Times New Roman" w:hAnsi="Consolas" w:cs="Times New Roman"/>
@@ -8967,6 +9280,7 @@
               </w:rPr>
               <w:t>i</w:t>
             </w:r>
+            <w:proofErr w:type="spellEnd"/>
             <w:r>
               <w:rPr>
                 <w:rFonts w:ascii="Consolas" w:eastAsia="Times New Roman" w:hAnsi="Consolas" w:cs="Times New Roman"/>
@@ -9261,6 +9575,7 @@
               </w:rPr>
               <w:t xml:space="preserve"> </w:t>
             </w:r>
+            <w:proofErr w:type="spellStart"/>
             <w:r>
               <w:rPr>
                 <w:rFonts w:ascii="Consolas" w:eastAsia="Times New Roman" w:hAnsi="Consolas" w:cs="Times New Roman"/>
@@ -9271,6 +9586,7 @@
               </w:rPr>
               <w:t>solveSubsetSum</w:t>
             </w:r>
+            <w:proofErr w:type="spellEnd"/>
             <w:r>
               <w:rPr>
                 <w:rFonts w:ascii="Consolas" w:eastAsia="Times New Roman" w:hAnsi="Consolas" w:cs="Times New Roman"/>
@@ -9415,6 +9731,7 @@
               </w:rPr>
               <w:t xml:space="preserve"> </w:t>
             </w:r>
+            <w:proofErr w:type="spellStart"/>
             <w:r>
               <w:rPr>
                 <w:rFonts w:ascii="Consolas" w:eastAsia="Times New Roman" w:hAnsi="Consolas" w:cs="Times New Roman"/>
@@ -9427,6 +9744,7 @@
               </w:rPr>
               <w:t>targetSum</w:t>
             </w:r>
+            <w:proofErr w:type="spellEnd"/>
             <w:r>
               <w:rPr>
                 <w:rFonts w:ascii="Consolas" w:eastAsia="Times New Roman" w:hAnsi="Consolas" w:cs="Times New Roman"/>
@@ -9581,6 +9899,7 @@
               </w:rPr>
               <w:t xml:space="preserve"> </w:t>
             </w:r>
+            <w:proofErr w:type="spellStart"/>
             <w:r>
               <w:rPr>
                 <w:rFonts w:ascii="Consolas" w:eastAsia="Times New Roman" w:hAnsi="Consolas" w:cs="Times New Roman"/>
@@ -9593,6 +9912,7 @@
               </w:rPr>
               <w:t>subsetIndex</w:t>
             </w:r>
+            <w:proofErr w:type="spellEnd"/>
             <w:r>
               <w:rPr>
                 <w:rFonts w:ascii="Consolas" w:eastAsia="Times New Roman" w:hAnsi="Consolas" w:cs="Times New Roman"/>
@@ -9637,8 +9957,22 @@
                 <w:szCs w:val="26"/>
                 <w:lang w:val="en-IN"/>
               </w:rPr>
-              <w:t>// Base case: If all elements of the set are considered, check if subset sum is equal to targetSum</w:t>
-            </w:r>
+              <w:t xml:space="preserve">// Base case: If all elements of the set are considered, check if subset sum is equal to </w:t>
+            </w:r>
+            <w:proofErr w:type="spellStart"/>
+            <w:r>
+              <w:rPr>
+                <w:rFonts w:ascii="Consolas" w:eastAsia="Times New Roman" w:hAnsi="Consolas" w:cs="Times New Roman"/>
+                <w:i/>
+                <w:iCs/>
+                <w:color w:val="FFE6F1"/>
+                <w:sz w:val="26"/>
+                <w:szCs w:val="26"/>
+                <w:lang w:val="en-IN"/>
+              </w:rPr>
+              <w:t>targetSum</w:t>
+            </w:r>
+            <w:proofErr w:type="spellEnd"/>
           </w:p>
           <w:p>
             <w:pPr>
@@ -9915,6 +10249,7 @@
               </w:rPr>
               <w:t xml:space="preserve"> </w:t>
             </w:r>
+            <w:proofErr w:type="spellStart"/>
             <w:r>
               <w:rPr>
                 <w:rFonts w:ascii="Consolas" w:eastAsia="Times New Roman" w:hAnsi="Consolas" w:cs="Times New Roman"/>
@@ -9925,6 +10260,7 @@
               </w:rPr>
               <w:t>i</w:t>
             </w:r>
+            <w:proofErr w:type="spellEnd"/>
             <w:r>
               <w:rPr>
                 <w:rFonts w:ascii="Consolas" w:eastAsia="Times New Roman" w:hAnsi="Consolas" w:cs="Times New Roman"/>
@@ -9975,6 +10311,7 @@
               </w:rPr>
               <w:t xml:space="preserve">; </w:t>
             </w:r>
+            <w:proofErr w:type="spellStart"/>
             <w:r>
               <w:rPr>
                 <w:rFonts w:ascii="Consolas" w:eastAsia="Times New Roman" w:hAnsi="Consolas" w:cs="Times New Roman"/>
@@ -9985,6 +10322,7 @@
               </w:rPr>
               <w:t>i</w:t>
             </w:r>
+            <w:proofErr w:type="spellEnd"/>
             <w:r>
               <w:rPr>
                 <w:rFonts w:ascii="Consolas" w:eastAsia="Times New Roman" w:hAnsi="Consolas" w:cs="Times New Roman"/>
@@ -10015,6 +10353,7 @@
               </w:rPr>
               <w:t xml:space="preserve"> </w:t>
             </w:r>
+            <w:proofErr w:type="spellStart"/>
             <w:r>
               <w:rPr>
                 <w:rFonts w:ascii="Consolas" w:eastAsia="Times New Roman" w:hAnsi="Consolas" w:cs="Times New Roman"/>
@@ -10027,6 +10366,7 @@
               </w:rPr>
               <w:t>subsetIndex</w:t>
             </w:r>
+            <w:proofErr w:type="spellEnd"/>
             <w:r>
               <w:rPr>
                 <w:rFonts w:ascii="Consolas" w:eastAsia="Times New Roman" w:hAnsi="Consolas" w:cs="Times New Roman"/>
@@ -10037,6 +10377,7 @@
               </w:rPr>
               <w:t xml:space="preserve">; </w:t>
             </w:r>
+            <w:proofErr w:type="spellStart"/>
             <w:r>
               <w:rPr>
                 <w:rFonts w:ascii="Consolas" w:eastAsia="Times New Roman" w:hAnsi="Consolas" w:cs="Times New Roman"/>
@@ -10047,6 +10388,7 @@
               </w:rPr>
               <w:t>i</w:t>
             </w:r>
+            <w:proofErr w:type="spellEnd"/>
             <w:r>
               <w:rPr>
                 <w:rFonts w:ascii="Consolas" w:eastAsia="Times New Roman" w:hAnsi="Consolas" w:cs="Times New Roman"/>
@@ -10153,6 +10495,7 @@
               </w:rPr>
               <w:t>[</w:t>
             </w:r>
+            <w:proofErr w:type="spellStart"/>
             <w:r>
               <w:rPr>
                 <w:rFonts w:ascii="Consolas" w:eastAsia="Times New Roman" w:hAnsi="Consolas" w:cs="Times New Roman"/>
@@ -10163,6 +10506,7 @@
               </w:rPr>
               <w:t>i</w:t>
             </w:r>
+            <w:proofErr w:type="spellEnd"/>
             <w:r>
               <w:rPr>
                 <w:rFonts w:ascii="Consolas" w:eastAsia="Times New Roman" w:hAnsi="Consolas" w:cs="Times New Roman"/>
@@ -10281,6 +10625,7 @@
               </w:rPr>
               <w:t xml:space="preserve"> </w:t>
             </w:r>
+            <w:proofErr w:type="spellStart"/>
             <w:r>
               <w:rPr>
                 <w:rFonts w:ascii="Consolas" w:eastAsia="Times New Roman" w:hAnsi="Consolas" w:cs="Times New Roman"/>
@@ -10293,6 +10638,7 @@
               </w:rPr>
               <w:t>targetSum</w:t>
             </w:r>
+            <w:proofErr w:type="spellEnd"/>
             <w:r>
               <w:rPr>
                 <w:rFonts w:ascii="Consolas" w:eastAsia="Times New Roman" w:hAnsi="Consolas" w:cs="Times New Roman"/>
@@ -10327,6 +10673,7 @@
               </w:rPr>
               <w:t xml:space="preserve">            </w:t>
             </w:r>
+            <w:proofErr w:type="spellStart"/>
             <w:r>
               <w:rPr>
                 <w:rFonts w:ascii="Consolas" w:eastAsia="Times New Roman" w:hAnsi="Consolas" w:cs="Times New Roman"/>
@@ -10337,6 +10684,7 @@
               </w:rPr>
               <w:t>printSubset</w:t>
             </w:r>
+            <w:proofErr w:type="spellEnd"/>
             <w:r>
               <w:rPr>
                 <w:rFonts w:ascii="Consolas" w:eastAsia="Times New Roman" w:hAnsi="Consolas" w:cs="Times New Roman"/>
@@ -10369,6 +10717,7 @@
               </w:rPr>
               <w:t xml:space="preserve">, </w:t>
             </w:r>
+            <w:proofErr w:type="spellStart"/>
             <w:r>
               <w:rPr>
                 <w:rFonts w:ascii="Consolas" w:eastAsia="Times New Roman" w:hAnsi="Consolas" w:cs="Times New Roman"/>
@@ -10381,6 +10730,7 @@
               </w:rPr>
               <w:t>subsetIndex</w:t>
             </w:r>
+            <w:proofErr w:type="spellEnd"/>
             <w:r>
               <w:rPr>
                 <w:rFonts w:ascii="Consolas" w:eastAsia="Times New Roman" w:hAnsi="Consolas" w:cs="Times New Roman"/>
@@ -10565,6 +10915,7 @@
               </w:rPr>
               <w:t>[</w:t>
             </w:r>
+            <w:proofErr w:type="spellStart"/>
             <w:r>
               <w:rPr>
                 <w:rFonts w:ascii="Consolas" w:eastAsia="Times New Roman" w:hAnsi="Consolas" w:cs="Times New Roman"/>
@@ -10577,6 +10928,7 @@
               </w:rPr>
               <w:t>subsetIndex</w:t>
             </w:r>
+            <w:proofErr w:type="spellEnd"/>
             <w:r>
               <w:rPr>
                 <w:rFonts w:ascii="Consolas" w:eastAsia="Times New Roman" w:hAnsi="Consolas" w:cs="Times New Roman"/>
@@ -10675,6 +11027,7 @@
               </w:rPr>
               <w:t xml:space="preserve">    </w:t>
             </w:r>
+            <w:proofErr w:type="spellStart"/>
             <w:r>
               <w:rPr>
                 <w:rFonts w:ascii="Consolas" w:eastAsia="Times New Roman" w:hAnsi="Consolas" w:cs="Times New Roman"/>
@@ -10685,6 +11038,7 @@
               </w:rPr>
               <w:t>solveSubsetSum</w:t>
             </w:r>
+            <w:proofErr w:type="spellEnd"/>
             <w:r>
               <w:rPr>
                 <w:rFonts w:ascii="Consolas" w:eastAsia="Times New Roman" w:hAnsi="Consolas" w:cs="Times New Roman"/>
@@ -10739,6 +11093,7 @@
               </w:rPr>
               <w:t xml:space="preserve">, </w:t>
             </w:r>
+            <w:proofErr w:type="spellStart"/>
             <w:r>
               <w:rPr>
                 <w:rFonts w:ascii="Consolas" w:eastAsia="Times New Roman" w:hAnsi="Consolas" w:cs="Times New Roman"/>
@@ -10751,6 +11106,7 @@
               </w:rPr>
               <w:t>targetSum</w:t>
             </w:r>
+            <w:proofErr w:type="spellEnd"/>
             <w:r>
               <w:rPr>
                 <w:rFonts w:ascii="Consolas" w:eastAsia="Times New Roman" w:hAnsi="Consolas" w:cs="Times New Roman"/>
@@ -10845,6 +11201,7 @@
               </w:rPr>
               <w:t xml:space="preserve">, </w:t>
             </w:r>
+            <w:proofErr w:type="spellStart"/>
             <w:r>
               <w:rPr>
                 <w:rFonts w:ascii="Consolas" w:eastAsia="Times New Roman" w:hAnsi="Consolas" w:cs="Times New Roman"/>
@@ -10857,6 +11214,7 @@
               </w:rPr>
               <w:t>subsetIndex</w:t>
             </w:r>
+            <w:proofErr w:type="spellEnd"/>
             <w:r>
               <w:rPr>
                 <w:rFonts w:ascii="Consolas" w:eastAsia="Times New Roman" w:hAnsi="Consolas" w:cs="Times New Roman"/>
@@ -10967,6 +11325,7 @@
               </w:rPr>
               <w:t xml:space="preserve">    </w:t>
             </w:r>
+            <w:proofErr w:type="spellStart"/>
             <w:r>
               <w:rPr>
                 <w:rFonts w:ascii="Consolas" w:eastAsia="Times New Roman" w:hAnsi="Consolas" w:cs="Times New Roman"/>
@@ -10977,6 +11336,7 @@
               </w:rPr>
               <w:t>solveSubsetSum</w:t>
             </w:r>
+            <w:proofErr w:type="spellEnd"/>
             <w:r>
               <w:rPr>
                 <w:rFonts w:ascii="Consolas" w:eastAsia="Times New Roman" w:hAnsi="Consolas" w:cs="Times New Roman"/>
@@ -11031,6 +11391,7 @@
               </w:rPr>
               <w:t xml:space="preserve">, </w:t>
             </w:r>
+            <w:proofErr w:type="spellStart"/>
             <w:r>
               <w:rPr>
                 <w:rFonts w:ascii="Consolas" w:eastAsia="Times New Roman" w:hAnsi="Consolas" w:cs="Times New Roman"/>
@@ -11043,6 +11404,7 @@
               </w:rPr>
               <w:t>targetSum</w:t>
             </w:r>
+            <w:proofErr w:type="spellEnd"/>
             <w:r>
               <w:rPr>
                 <w:rFonts w:ascii="Consolas" w:eastAsia="Times New Roman" w:hAnsi="Consolas" w:cs="Times New Roman"/>
@@ -11137,6 +11499,7 @@
               </w:rPr>
               <w:t xml:space="preserve">, </w:t>
             </w:r>
+            <w:proofErr w:type="spellStart"/>
             <w:r>
               <w:rPr>
                 <w:rFonts w:ascii="Consolas" w:eastAsia="Times New Roman" w:hAnsi="Consolas" w:cs="Times New Roman"/>
@@ -11149,6 +11512,7 @@
               </w:rPr>
               <w:t>subsetIndex</w:t>
             </w:r>
+            <w:proofErr w:type="spellEnd"/>
             <w:r>
               <w:rPr>
                 <w:rFonts w:ascii="Consolas" w:eastAsia="Times New Roman" w:hAnsi="Consolas" w:cs="Times New Roman"/>
@@ -11294,7 +11658,7 @@
                           <pic:cNvPicPr/>
                         </pic:nvPicPr>
                         <pic:blipFill>
-                          <a:blip r:embed="rId4"/>
+                          <a:blip r:embed="rId6"/>
                           <a:stretch>
                             <a:fillRect/>
                           </a:stretch>
@@ -11377,10 +11741,10 @@
                 <w:noProof/>
               </w:rPr>
               <w:drawing>
-                <wp:inline distT="0" distB="0" distL="0" distR="0" wp14:anchorId="107D067F" wp14:editId="276EEE7C">
-                  <wp:extent cx="5682615" cy="7844790"/>
-                  <wp:effectExtent l="0" t="0" r="0" b="3810"/>
-                  <wp:docPr id="48428706" name="Picture 1"/>
+                <wp:inline distT="0" distB="0" distL="0" distR="0" wp14:anchorId="278DA80A" wp14:editId="56992809">
+                  <wp:extent cx="5682615" cy="7345045"/>
+                  <wp:effectExtent l="0" t="0" r="0" b="8255"/>
+                  <wp:docPr id="1330609924" name="Picture 1"/>
                   <wp:cNvGraphicFramePr>
                     <a:graphicFrameLocks xmlns:a="http://schemas.openxmlformats.org/drawingml/2006/main" noChangeAspect="1"/>
                   </wp:cNvGraphicFramePr>
@@ -11394,7 +11758,7 @@
                           </pic:cNvPicPr>
                         </pic:nvPicPr>
                         <pic:blipFill>
-                          <a:blip r:embed="rId5">
+                          <a:blip r:embed="rId7" cstate="print">
                             <a:extLst>
                               <a:ext uri="{28A0092B-C50C-407E-A947-70E740481C1C}">
                                 <a14:useLocalDpi xmlns:a14="http://schemas.microsoft.com/office/drawing/2010/main" val="0"/>
@@ -11409,7 +11773,7 @@
                         <pic:spPr bwMode="auto">
                           <a:xfrm>
                             <a:off x="0" y="0"/>
-                            <a:ext cx="5682615" cy="7844790"/>
+                            <a:ext cx="5682615" cy="7345045"/>
                           </a:xfrm>
                           <a:prstGeom prst="rect">
                             <a:avLst/>
@@ -11449,16 +11813,52 @@
                 <w:szCs w:val="24"/>
               </w:rPr>
             </w:pPr>
+          </w:p>
+          <w:p>
+            <w:pPr>
+              <w:rPr>
+                <w:rFonts w:ascii="Times New Roman" w:hAnsi="Times New Roman" w:cs="Times New Roman"/>
+                <w:b/>
+                <w:bCs/>
+                <w:noProof/>
+                <w:sz w:val="24"/>
+                <w:szCs w:val="24"/>
+              </w:rPr>
+            </w:pPr>
+          </w:p>
+          <w:p>
+            <w:pPr>
+              <w:rPr>
+                <w:rFonts w:ascii="Times New Roman" w:hAnsi="Times New Roman" w:cs="Times New Roman"/>
+                <w:b/>
+                <w:bCs/>
+                <w:noProof/>
+                <w:sz w:val="24"/>
+                <w:szCs w:val="24"/>
+              </w:rPr>
+            </w:pPr>
+          </w:p>
+          <w:p>
+            <w:pPr>
+              <w:rPr>
+                <w:rFonts w:ascii="Times New Roman" w:hAnsi="Times New Roman" w:cs="Times New Roman"/>
+                <w:b/>
+                <w:bCs/>
+                <w:noProof/>
+                <w:sz w:val="24"/>
+                <w:szCs w:val="24"/>
+              </w:rPr>
+            </w:pPr>
             <w:r>
               <w:rPr>
                 <w:noProof/>
               </w:rPr>
               <w:lastRenderedPageBreak/>
               <w:drawing>
-                <wp:inline distT="0" distB="0" distL="0" distR="0" wp14:anchorId="65BFD54D" wp14:editId="0B66C50A">
-                  <wp:extent cx="5682615" cy="8348980"/>
+                <wp:inline distT="0" distB="0" distL="0" distR="0" wp14:anchorId="2E88DFC1" wp14:editId="58A305F0">
+                  <wp:extent cx="5682615" cy="3683000"/>
                   <wp:effectExtent l="0" t="0" r="0" b="0"/>
-                  <wp:docPr id="1883684086" name="Picture 2"/>
+                  <wp:docPr id="267720788" name="Picture 2"/>
                   <wp:cNvGraphicFramePr>
                     <a:graphicFrameLocks xmlns:a="http://schemas.openxmlformats.org/drawingml/2006/main" noChangeAspect="1"/>
                   </wp:cNvGraphicFramePr>
@@ -11467,162 +11867,6 @@
                       <pic:pic xmlns:pic="http://schemas.openxmlformats.org/drawingml/2006/picture">
                         <pic:nvPicPr>
                           <pic:cNvPr id="0" name="Picture 3"/>
-                          <pic:cNvPicPr>
-                            <a:picLocks noChangeAspect="1" noChangeArrowheads="1"/>
-                          </pic:cNvPicPr>
-                        </pic:nvPicPr>
-                        <pic:blipFill>
-                          <a:blip r:embed="rId6">
-                            <a:extLst>
-                              <a:ext uri="{28A0092B-C50C-407E-A947-70E740481C1C}">
-                                <a14:useLocalDpi xmlns:a14="http://schemas.microsoft.com/office/drawing/2010/main" val="0"/>
-                              </a:ext>
-                            </a:extLst>
-                          </a:blip>
-                          <a:srcRect/>
-                          <a:stretch>
-                            <a:fillRect/>
-                          </a:stretch>
-                        </pic:blipFill>
-                        <pic:spPr bwMode="auto">
-                          <a:xfrm>
-                            <a:off x="0" y="0"/>
-                            <a:ext cx="5682615" cy="8348980"/>
-                          </a:xfrm>
-                          <a:prstGeom prst="rect">
-                            <a:avLst/>
-                          </a:prstGeom>
-                          <a:noFill/>
-                          <a:ln>
-                            <a:noFill/>
-                          </a:ln>
-                        </pic:spPr>
-                      </pic:pic>
-                    </a:graphicData>
-                  </a:graphic>
-                </wp:inline>
-              </w:drawing>
-            </w:r>
-          </w:p>
-          <w:p>
-            <w:pPr>
-              <w:rPr>
-                <w:rFonts w:ascii="Times New Roman" w:hAnsi="Times New Roman" w:cs="Times New Roman"/>
-                <w:b/>
-                <w:bCs/>
-                <w:noProof/>
-                <w:sz w:val="24"/>
-                <w:szCs w:val="24"/>
-              </w:rPr>
-            </w:pPr>
-            <w:r>
-              <w:rPr>
-                <w:noProof/>
-              </w:rPr>
-              <w:lastRenderedPageBreak/>
-              <w:drawing>
-                <wp:inline distT="0" distB="0" distL="0" distR="0" wp14:anchorId="00A1D0DA" wp14:editId="5AD5E1DB">
-                  <wp:extent cx="5682615" cy="7646670"/>
-                  <wp:effectExtent l="0" t="0" r="0" b="0"/>
-                  <wp:docPr id="447113280" name="Picture 3"/>
-                  <wp:cNvGraphicFramePr>
-                    <a:graphicFrameLocks xmlns:a="http://schemas.openxmlformats.org/drawingml/2006/main" noChangeAspect="1"/>
-                  </wp:cNvGraphicFramePr>
-                  <a:graphic xmlns:a="http://schemas.openxmlformats.org/drawingml/2006/main">
-                    <a:graphicData uri="http://schemas.openxmlformats.org/drawingml/2006/picture">
-                      <pic:pic xmlns:pic="http://schemas.openxmlformats.org/drawingml/2006/picture">
-                        <pic:nvPicPr>
-                          <pic:cNvPr id="0" name="Picture 5"/>
-                          <pic:cNvPicPr>
-                            <a:picLocks noChangeAspect="1" noChangeArrowheads="1"/>
-                          </pic:cNvPicPr>
-                        </pic:nvPicPr>
-                        <pic:blipFill>
-                          <a:blip r:embed="rId7">
-                            <a:extLst>
-                              <a:ext uri="{28A0092B-C50C-407E-A947-70E740481C1C}">
-                                <a14:useLocalDpi xmlns:a14="http://schemas.microsoft.com/office/drawing/2010/main" val="0"/>
-                              </a:ext>
-                            </a:extLst>
-                          </a:blip>
-                          <a:srcRect/>
-                          <a:stretch>
-                            <a:fillRect/>
-                          </a:stretch>
-                        </pic:blipFill>
-                        <pic:spPr bwMode="auto">
-                          <a:xfrm>
-                            <a:off x="0" y="0"/>
-                            <a:ext cx="5682615" cy="7646670"/>
-                          </a:xfrm>
-                          <a:prstGeom prst="rect">
-                            <a:avLst/>
-                          </a:prstGeom>
-                          <a:noFill/>
-                          <a:ln>
-                            <a:noFill/>
-                          </a:ln>
-                        </pic:spPr>
-                      </pic:pic>
-                    </a:graphicData>
-                  </a:graphic>
-                </wp:inline>
-              </w:drawing>
-            </w:r>
-          </w:p>
-          <w:p>
-            <w:pPr>
-              <w:rPr>
-                <w:rFonts w:ascii="Times New Roman" w:hAnsi="Times New Roman" w:cs="Times New Roman"/>
-                <w:b/>
-                <w:bCs/>
-                <w:noProof/>
-                <w:sz w:val="24"/>
-                <w:szCs w:val="24"/>
-              </w:rPr>
-            </w:pPr>
-          </w:p>
-          <w:p>
-            <w:pPr>
-              <w:rPr>
-                <w:rFonts w:ascii="Times New Roman" w:hAnsi="Times New Roman" w:cs="Times New Roman"/>
-                <w:b/>
-                <w:bCs/>
-                <w:noProof/>
-                <w:sz w:val="24"/>
-                <w:szCs w:val="24"/>
-              </w:rPr>
-            </w:pPr>
-          </w:p>
-          <w:p>
-            <w:pPr>
-              <w:rPr>
-                <w:rFonts w:ascii="Times New Roman" w:hAnsi="Times New Roman" w:cs="Times New Roman"/>
-                <w:b/>
-                <w:bCs/>
-                <w:noProof/>
-                <w:sz w:val="24"/>
-                <w:szCs w:val="24"/>
-              </w:rPr>
-            </w:pPr>
-            <w:r>
-              <w:rPr>
-                <w:noProof/>
-              </w:rPr>
-              <w:lastRenderedPageBreak/>
-              <w:drawing>
-                <wp:inline distT="0" distB="0" distL="0" distR="0" wp14:anchorId="5A468445" wp14:editId="5E4D3E14">
-                  <wp:extent cx="5682615" cy="7672705"/>
-                  <wp:effectExtent l="0" t="0" r="0" b="4445"/>
-                  <wp:docPr id="1650115202" name="Picture 4"/>
-                  <wp:cNvGraphicFramePr>
-                    <a:graphicFrameLocks xmlns:a="http://schemas.openxmlformats.org/drawingml/2006/main" noChangeAspect="1"/>
-                  </wp:cNvGraphicFramePr>
-                  <a:graphic xmlns:a="http://schemas.openxmlformats.org/drawingml/2006/main">
-                    <a:graphicData uri="http://schemas.openxmlformats.org/drawingml/2006/picture">
-                      <pic:pic xmlns:pic="http://schemas.openxmlformats.org/drawingml/2006/picture">
-                        <pic:nvPicPr>
-                          <pic:cNvPr id="0" name="Picture 7"/>
                           <pic:cNvPicPr>
                             <a:picLocks noChangeAspect="1" noChangeArrowheads="1"/>
                           </pic:cNvPicPr>
@@ -11643,7 +11887,7 @@
                         <pic:spPr bwMode="auto">
                           <a:xfrm>
                             <a:off x="0" y="0"/>
-                            <a:ext cx="5682615" cy="7672705"/>
+                            <a:ext cx="5682615" cy="3683000"/>
                           </a:xfrm>
                           <a:prstGeom prst="rect">
                             <a:avLst/>
@@ -11737,7 +11981,15 @@
                 <w:sz w:val="24"/>
                 <w:szCs w:val="24"/>
               </w:rPr>
-              <w:t>ation of Prims and Dijkestra algorithm.</w:t>
+              <w:t xml:space="preserve">ation of </w:t>
+            </w:r>
+            <w:r>
+              <w:rPr>
+                <w:rFonts w:ascii="Times New Roman" w:hAnsi="Times New Roman" w:cs="Times New Roman"/>
+                <w:sz w:val="24"/>
+                <w:szCs w:val="24"/>
+              </w:rPr>
+              <w:t>Backtracking (N-Queen’s problem and sum of subsets).</w:t>
             </w:r>
           </w:p>
         </w:tc>
@@ -11765,6 +12017,25 @@
     </w:sectPr>
   </w:body>
 </w:document>
+</file>
+
+<file path=word/endnotes.xml><?xml version="1.0" encoding="utf-8"?>
+<w:endnotes xmlns:wpc="http://schemas.microsoft.com/office/word/2010/wordprocessingCanvas" xmlns:cx="http://schemas.microsoft.com/office/drawing/2014/chartex" xmlns:cx1="http://schemas.microsoft.com/office/drawing/2015/9/8/chartex" xmlns:cx2="http://schemas.microsoft.com/office/drawing/2015/10/21/chartex" xmlns:cx3="http://schemas.microsoft.com/office/drawing/2016/5/9/chartex" xmlns:cx4="http://schemas.microsoft.com/office/drawing/2016/5/10/chartex" xmlns:cx5="http://schemas.microsoft.com/office/drawing/2016/5/11/chartex" xmlns:cx6="http://schemas.microsoft.com/office/drawing/2016/5/12/chartex" xmlns:cx7="http://schemas.microsoft.com/office/drawing/2016/5/13/chartex" xmlns:cx8="http://schemas.microsoft.com/office/drawing/2016/5/14/chartex" xmlns:mc="http://schemas.openxmlformats.org/markup-compatibility/2006" xmlns:aink="http://schemas.microsoft.com/office/drawing/2016/ink" xmlns:am3d="http://schemas.microsoft.com/office/drawing/2017/model3d" xmlns:o="urn:schemas-microsoft-com:office:office" xmlns:oel="http://schemas.microsoft.com/office/2019/extlst" xmlns:r="http://schemas.openxmlformats.org/officeDocument/2006/relationships" xmlns:m="http://schemas.openxmlformats.org/officeDocument/2006/math" xmlns:v="urn:schemas-microsoft-com:vml" xmlns:wp14="http://schemas.microsoft.com/office/word/2010/wordprocessingDrawing" xmlns:wp="http://schemas.openxmlformats.org/drawingml/2006/wordprocessingDrawing" xmlns:w10="urn:schemas-microsoft-com:office:word" xmlns:w="http://schemas.openxmlformats.org/wordprocessingml/2006/main" xmlns:w14="http://schemas.microsoft.com/office/word/2010/wordml" xmlns:w15="http://schemas.microsoft.com/office/word/2012/wordml" xmlns:w16cex="http://schemas.microsoft.com/office/word/2018/wordml/cex" xmlns:w16cid="http://schemas.microsoft.com/office/word/2016/wordml/cid" xmlns:w16="http://schemas.microsoft.com/office/word/2018/wordml" xmlns:w16sdtdh="http://schemas.microsoft.com/office/word/2020/wordml/sdtdatahash" xmlns:w16se="http://schemas.microsoft.com/office/word/2015/wordml/symex" xmlns:wpg="http://schemas.microsoft.com/office/word/2010/wordprocessingGroup" xmlns:wpi="http://schemas.microsoft.com/office/word/2010/wordprocessingInk" xmlns:wne="http://schemas.microsoft.com/office/word/2006/wordml" xmlns:wps="http://schemas.microsoft.com/office/word/2010/wordprocessingShape" mc:Ignorable="w14 w15 w16se w16cid w16 w16cex w16sdtdh wp14">
+  <w:endnote w:type="separator" w:id="-1">
+    <w:p>
+      <w:r>
+        <w:separator/>
+      </w:r>
+    </w:p>
+  </w:endnote>
+  <w:endnote w:type="continuationSeparator" w:id="0">
+    <w:p>
+      <w:r>
+        <w:continuationSeparator/>
+      </w:r>
+    </w:p>
+  </w:endnote>
+</w:endnotes>
 </file>
 
 <file path=word/footer1.xml><?xml version="1.0" encoding="utf-8"?>
@@ -11795,6 +12066,25 @@
     </w:pPr>
   </w:p>
 </w:ftr>
+</file>
+
+<file path=word/footnotes.xml><?xml version="1.0" encoding="utf-8"?>
+<w:footnotes xmlns:wpc="http://schemas.microsoft.com/office/word/2010/wordprocessingCanvas" xmlns:cx="http://schemas.microsoft.com/office/drawing/2014/chartex" xmlns:cx1="http://schemas.microsoft.com/office/drawing/2015/9/8/chartex" xmlns:cx2="http://schemas.microsoft.com/office/drawing/2015/10/21/chartex" xmlns:cx3="http://schemas.microsoft.com/office/drawing/2016/5/9/chartex" xmlns:cx4="http://schemas.microsoft.com/office/drawing/2016/5/10/chartex" xmlns:cx5="http://schemas.microsoft.com/office/drawing/2016/5/11/chartex" xmlns:cx6="http://schemas.microsoft.com/office/drawing/2016/5/12/chartex" xmlns:cx7="http://schemas.microsoft.com/office/drawing/2016/5/13/chartex" xmlns:cx8="http://schemas.microsoft.com/office/drawing/2016/5/14/chartex" xmlns:mc="http://schemas.openxmlformats.org/markup-compatibility/2006" xmlns:aink="http://schemas.microsoft.com/office/drawing/2016/ink" xmlns:am3d="http://schemas.microsoft.com/office/drawing/2017/model3d" xmlns:o="urn:schemas-microsoft-com:office:office" xmlns:oel="http://schemas.microsoft.com/office/2019/extlst" xmlns:r="http://schemas.openxmlformats.org/officeDocument/2006/relationships" xmlns:m="http://schemas.openxmlformats.org/officeDocument/2006/math" xmlns:v="urn:schemas-microsoft-com:vml" xmlns:wp14="http://schemas.microsoft.com/office/word/2010/wordprocessingDrawing" xmlns:wp="http://schemas.openxmlformats.org/drawingml/2006/wordprocessingDrawing" xmlns:w10="urn:schemas-microsoft-com:office:word" xmlns:w="http://schemas.openxmlformats.org/wordprocessingml/2006/main" xmlns:w14="http://schemas.microsoft.com/office/word/2010/wordml" xmlns:w15="http://schemas.microsoft.com/office/word/2012/wordml" xmlns:w16cex="http://schemas.microsoft.com/office/word/2018/wordml/cex" xmlns:w16cid="http://schemas.microsoft.com/office/word/2016/wordml/cid" xmlns:w16="http://schemas.microsoft.com/office/word/2018/wordml" xmlns:w16sdtdh="http://schemas.microsoft.com/office/word/2020/wordml/sdtdatahash" xmlns:w16se="http://schemas.microsoft.com/office/word/2015/wordml/symex" xmlns:wpg="http://schemas.microsoft.com/office/word/2010/wordprocessingGroup" xmlns:wpi="http://schemas.microsoft.com/office/word/2010/wordprocessingInk" xmlns:wne="http://schemas.microsoft.com/office/word/2006/wordml" xmlns:wps="http://schemas.microsoft.com/office/word/2010/wordprocessingShape" mc:Ignorable="w14 w15 w16se w16cid w16 w16cex w16sdtdh wp14">
+  <w:footnote w:type="separator" w:id="-1">
+    <w:p>
+      <w:r>
+        <w:separator/>
+      </w:r>
+    </w:p>
+  </w:footnote>
+  <w:footnote w:type="continuationSeparator" w:id="0">
+    <w:p>
+      <w:r>
+        <w:continuationSeparator/>
+      </w:r>
+    </w:p>
+  </w:footnote>
+</w:footnotes>
 </file>
 
 <file path=word/header1.xml><?xml version="1.0" encoding="utf-8"?>

</xml_diff>